<commit_message>
Prop modification and follow service doc change
</commit_message>
<xml_diff>
--- a/Pixogram_fsd_pradeep.docx
+++ b/Pixogram_fsd_pradeep.docx
@@ -27,7 +27,23 @@
           <w:b/>
           <w:bCs/>
         </w:rPr>
-        <w:t xml:space="preserve">Case Stydy </w:t>
+        <w:t xml:space="preserve">Case </w:t>
+      </w:r>
+      <w:proofErr w:type="spellStart"/>
+      <w:r>
+        <w:rPr>
+          <w:b/>
+          <w:bCs/>
+        </w:rPr>
+        <w:t>Stydy</w:t>
+      </w:r>
+      <w:proofErr w:type="spellEnd"/>
+      <w:r>
+        <w:rPr>
+          <w:b/>
+          <w:bCs/>
+        </w:rPr>
+        <w:t xml:space="preserve"> </w:t>
       </w:r>
       <w:r>
         <w:rPr>
@@ -41,8 +57,17 @@
           <w:b/>
           <w:bCs/>
         </w:rPr>
-        <w:t xml:space="preserve"> Pixogram</w:t>
-      </w:r>
+        <w:t xml:space="preserve"> </w:t>
+      </w:r>
+      <w:proofErr w:type="spellStart"/>
+      <w:r>
+        <w:rPr>
+          <w:b/>
+          <w:bCs/>
+        </w:rPr>
+        <w:t>Pixogram</w:t>
+      </w:r>
+      <w:proofErr w:type="spellEnd"/>
       <w:r>
         <w:rPr>
           <w:b/>
@@ -84,7 +109,25 @@
           <w:sz w:val="24"/>
           <w:szCs w:val="24"/>
         </w:rPr>
-        <w:t>Spring boot Microservices for Pixogram:</w:t>
+        <w:t xml:space="preserve">Spring boot Microservices for </w:t>
+      </w:r>
+      <w:proofErr w:type="spellStart"/>
+      <w:r>
+        <w:rPr>
+          <w:rFonts w:ascii="Bookman Old Style" w:hAnsi="Bookman Old Style"/>
+          <w:sz w:val="24"/>
+          <w:szCs w:val="24"/>
+        </w:rPr>
+        <w:t>Pixogram</w:t>
+      </w:r>
+      <w:proofErr w:type="spellEnd"/>
+      <w:r>
+        <w:rPr>
+          <w:rFonts w:ascii="Bookman Old Style" w:hAnsi="Bookman Old Style"/>
+          <w:sz w:val="24"/>
+          <w:szCs w:val="24"/>
+        </w:rPr>
+        <w:t>:</w:t>
       </w:r>
     </w:p>
     <w:p>
@@ -100,13 +143,23 @@
           <w:szCs w:val="24"/>
         </w:rPr>
       </w:pPr>
+      <w:proofErr w:type="spellStart"/>
       <w:r>
         <w:rPr>
           <w:rFonts w:ascii="Bookman Old Style" w:hAnsi="Bookman Old Style"/>
           <w:sz w:val="24"/>
           <w:szCs w:val="24"/>
         </w:rPr>
-        <w:t>netflix-eureka-server</w:t>
+        <w:t>netflix</w:t>
+      </w:r>
+      <w:proofErr w:type="spellEnd"/>
+      <w:r>
+        <w:rPr>
+          <w:rFonts w:ascii="Bookman Old Style" w:hAnsi="Bookman Old Style"/>
+          <w:sz w:val="24"/>
+          <w:szCs w:val="24"/>
+        </w:rPr>
+        <w:t>-eureka-server</w:t>
       </w:r>
     </w:p>
     <w:p>
@@ -122,6 +175,7 @@
           <w:szCs w:val="24"/>
         </w:rPr>
       </w:pPr>
+      <w:proofErr w:type="spellStart"/>
       <w:r>
         <w:rPr>
           <w:rFonts w:ascii="Bookman Old Style" w:hAnsi="Bookman Old Style"/>
@@ -130,6 +184,7 @@
         </w:rPr>
         <w:t>usernamanagement</w:t>
       </w:r>
+      <w:proofErr w:type="spellEnd"/>
     </w:p>
     <w:p>
       <w:pPr>
@@ -144,6 +199,7 @@
           <w:szCs w:val="24"/>
         </w:rPr>
       </w:pPr>
+      <w:proofErr w:type="spellStart"/>
       <w:r>
         <w:rPr>
           <w:rFonts w:ascii="Bookman Old Style" w:hAnsi="Bookman Old Style"/>
@@ -152,6 +208,7 @@
         </w:rPr>
         <w:t>mediaservice</w:t>
       </w:r>
+      <w:proofErr w:type="spellEnd"/>
     </w:p>
     <w:p>
       <w:pPr>
@@ -166,17 +223,24 @@
           <w:szCs w:val="24"/>
         </w:rPr>
       </w:pPr>
+      <w:proofErr w:type="spellStart"/>
       <w:r>
         <w:rPr>
           <w:rFonts w:ascii="Bookman Old Style" w:hAnsi="Bookman Old Style"/>
           <w:sz w:val="24"/>
           <w:szCs w:val="24"/>
         </w:rPr>
-        <w:t>cloud-config-server</w:t>
-      </w:r>
-    </w:p>
-    <w:p>
-      <w:pPr>
+        <w:t>followservice</w:t>
+      </w:r>
+      <w:proofErr w:type="spellEnd"/>
+    </w:p>
+    <w:p>
+      <w:pPr>
+        <w:pStyle w:val="ListParagraph"/>
+        <w:numPr>
+          <w:ilvl w:val="0"/>
+          <w:numId w:val="1"/>
+        </w:numPr>
         <w:rPr>
           <w:rFonts w:ascii="Bookman Old Style" w:hAnsi="Bookman Old Style"/>
           <w:sz w:val="24"/>
@@ -189,7 +253,42 @@
           <w:sz w:val="24"/>
           <w:szCs w:val="24"/>
         </w:rPr>
-        <w:t>Angular8 – Pixogram User Interface</w:t>
+        <w:t>cloud-config-server</w:t>
+      </w:r>
+    </w:p>
+    <w:p>
+      <w:pPr>
+        <w:rPr>
+          <w:rFonts w:ascii="Bookman Old Style" w:hAnsi="Bookman Old Style"/>
+          <w:sz w:val="24"/>
+          <w:szCs w:val="24"/>
+        </w:rPr>
+      </w:pPr>
+      <w:r>
+        <w:rPr>
+          <w:rFonts w:ascii="Bookman Old Style" w:hAnsi="Bookman Old Style"/>
+          <w:sz w:val="24"/>
+          <w:szCs w:val="24"/>
+        </w:rPr>
+        <w:t xml:space="preserve">Angular8 – </w:t>
+      </w:r>
+      <w:proofErr w:type="spellStart"/>
+      <w:r>
+        <w:rPr>
+          <w:rFonts w:ascii="Bookman Old Style" w:hAnsi="Bookman Old Style"/>
+          <w:sz w:val="24"/>
+          <w:szCs w:val="24"/>
+        </w:rPr>
+        <w:t>Pixogram</w:t>
+      </w:r>
+      <w:proofErr w:type="spellEnd"/>
+      <w:r>
+        <w:rPr>
+          <w:rFonts w:ascii="Bookman Old Style" w:hAnsi="Bookman Old Style"/>
+          <w:sz w:val="24"/>
+          <w:szCs w:val="24"/>
+        </w:rPr>
+        <w:t xml:space="preserve"> User Interface</w:t>
       </w:r>
     </w:p>
     <w:p>
@@ -205,6 +304,7 @@
           <w:szCs w:val="24"/>
         </w:rPr>
       </w:pPr>
+      <w:proofErr w:type="spellStart"/>
       <w:r>
         <w:rPr>
           <w:rFonts w:ascii="Bookman Old Style" w:hAnsi="Bookman Old Style"/>
@@ -213,6 +313,7 @@
         </w:rPr>
         <w:t>PixogramUI</w:t>
       </w:r>
+      <w:proofErr w:type="spellEnd"/>
     </w:p>
     <w:p>
       <w:pPr>
@@ -228,8 +329,18 @@
           <w:sz w:val="24"/>
           <w:szCs w:val="24"/>
         </w:rPr>
-        <w:t>Database – MySql</w:t>
-      </w:r>
+        <w:t xml:space="preserve">Database – </w:t>
+      </w:r>
+      <w:proofErr w:type="spellStart"/>
+      <w:r>
+        <w:rPr>
+          <w:rFonts w:ascii="Bookman Old Style" w:hAnsi="Bookman Old Style"/>
+          <w:sz w:val="24"/>
+          <w:szCs w:val="24"/>
+        </w:rPr>
+        <w:t>MySql</w:t>
+      </w:r>
+      <w:proofErr w:type="spellEnd"/>
     </w:p>
     <w:p>
       <w:pPr>
@@ -255,15 +366,14 @@
         <w:t>Eureka Server</w:t>
       </w:r>
     </w:p>
-    <w:p/>
     <w:p>
       <w:r>
         <w:rPr>
           <w:noProof/>
         </w:rPr>
         <w:drawing>
-          <wp:inline distT="0" distB="0" distL="0" distR="0" wp14:anchorId="1E848039" wp14:editId="34E802DF">
-            <wp:extent cx="5943600" cy="2804795"/>
+          <wp:inline distT="0" distB="0" distL="0" distR="0" wp14:anchorId="1E848039" wp14:editId="2BAE5273">
+            <wp:extent cx="5943600" cy="3398520"/>
             <wp:effectExtent l="0" t="0" r="0" b="0"/>
             <wp:docPr id="19" name="Picture 19"/>
             <wp:cNvGraphicFramePr>
@@ -285,7 +395,7 @@
                   <pic:spPr>
                     <a:xfrm>
                       <a:off x="0" y="0"/>
-                      <a:ext cx="5943600" cy="2804795"/>
+                      <a:ext cx="5943600" cy="3398520"/>
                     </a:xfrm>
                     <a:prstGeom prst="rect">
                       <a:avLst/>
@@ -298,31 +408,6 @@
         </w:drawing>
       </w:r>
     </w:p>
-    <w:p/>
-    <w:p>
-      <w:pPr>
-        <w:pStyle w:val="Heading2"/>
-        <w:rPr>
-          <w:b/>
-          <w:bCs/>
-        </w:rPr>
-      </w:pPr>
-      <w:r>
-        <w:rPr>
-          <w:b/>
-          <w:bCs/>
-        </w:rPr>
-        <w:t>Database</w:t>
-      </w:r>
-      <w:r>
-        <w:rPr>
-          <w:b/>
-          <w:bCs/>
-        </w:rPr>
-        <w:t xml:space="preserve"> Schema Details</w:t>
-      </w:r>
-    </w:p>
-    <w:p/>
     <w:p>
       <w:r>
         <w:rPr>
@@ -330,10 +415,10 @@
         </w:rPr>
         <w:lastRenderedPageBreak/>
         <w:drawing>
-          <wp:inline distT="0" distB="0" distL="0" distR="0" wp14:anchorId="2012DE5E" wp14:editId="3246A623">
-            <wp:extent cx="5563235" cy="2423160"/>
+          <wp:inline distT="0" distB="0" distL="0" distR="0" wp14:anchorId="4EFD3193" wp14:editId="53A5CDED">
+            <wp:extent cx="5943600" cy="2578735"/>
             <wp:effectExtent l="0" t="0" r="0" b="0"/>
-            <wp:docPr id="2" name="Picture 2"/>
+            <wp:docPr id="1" name="Picture 1"/>
             <wp:cNvGraphicFramePr>
               <a:graphicFrameLocks xmlns:a="http://schemas.openxmlformats.org/drawingml/2006/main" noChangeAspect="1"/>
             </wp:cNvGraphicFramePr>
@@ -353,7 +438,7 @@
                   <pic:spPr>
                     <a:xfrm>
                       <a:off x="0" y="0"/>
-                      <a:ext cx="5564613" cy="2423760"/>
+                      <a:ext cx="5943600" cy="2578735"/>
                     </a:xfrm>
                     <a:prstGeom prst="rect">
                       <a:avLst/>
@@ -368,29 +453,38 @@
     </w:p>
     <w:p>
       <w:pPr>
-        <w:rPr>
-          <w:b/>
-          <w:bCs/>
-        </w:rPr>
-      </w:pPr>
-      <w:r>
-        <w:rPr>
-          <w:b/>
-          <w:bCs/>
-        </w:rPr>
-        <w:t>describe user;</w:t>
-      </w:r>
-    </w:p>
+        <w:pStyle w:val="Heading2"/>
+        <w:rPr>
+          <w:b/>
+          <w:bCs/>
+        </w:rPr>
+      </w:pPr>
+      <w:r>
+        <w:rPr>
+          <w:b/>
+          <w:bCs/>
+        </w:rPr>
+        <w:t>Database</w:t>
+      </w:r>
+      <w:r>
+        <w:rPr>
+          <w:b/>
+          <w:bCs/>
+        </w:rPr>
+        <w:t xml:space="preserve"> Schema Details</w:t>
+      </w:r>
+    </w:p>
+    <w:p/>
     <w:p>
       <w:r>
         <w:rPr>
           <w:noProof/>
         </w:rPr>
         <w:drawing>
-          <wp:inline distT="0" distB="0" distL="0" distR="0" wp14:anchorId="6DADD813" wp14:editId="1228FE6D">
-            <wp:extent cx="5486400" cy="2125980"/>
-            <wp:effectExtent l="0" t="0" r="0" b="7620"/>
-            <wp:docPr id="3" name="Picture 3"/>
+          <wp:inline distT="0" distB="0" distL="0" distR="0" wp14:anchorId="2012DE5E" wp14:editId="3246A623">
+            <wp:extent cx="5563235" cy="2423160"/>
+            <wp:effectExtent l="0" t="0" r="0" b="0"/>
+            <wp:docPr id="2" name="Picture 2"/>
             <wp:cNvGraphicFramePr>
               <a:graphicFrameLocks xmlns:a="http://schemas.openxmlformats.org/drawingml/2006/main" noChangeAspect="1"/>
             </wp:cNvGraphicFramePr>
@@ -410,7 +504,7 @@
                   <pic:spPr>
                     <a:xfrm>
                       <a:off x="0" y="0"/>
-                      <a:ext cx="5486400" cy="2125980"/>
+                      <a:ext cx="5564613" cy="2423760"/>
                     </a:xfrm>
                     <a:prstGeom prst="rect">
                       <a:avLst/>
@@ -435,8 +529,17 @@
           <w:b/>
           <w:bCs/>
         </w:rPr>
-        <w:t>describe role;</w:t>
-      </w:r>
+        <w:t xml:space="preserve">describe </w:t>
+      </w:r>
+      <w:proofErr w:type="gramStart"/>
+      <w:r>
+        <w:rPr>
+          <w:b/>
+          <w:bCs/>
+        </w:rPr>
+        <w:t>user;</w:t>
+      </w:r>
+      <w:proofErr w:type="gramEnd"/>
     </w:p>
     <w:p>
       <w:r>
@@ -444,10 +547,10 @@
           <w:noProof/>
         </w:rPr>
         <w:drawing>
-          <wp:inline distT="0" distB="0" distL="0" distR="0" wp14:anchorId="632DA80E" wp14:editId="25247A72">
-            <wp:extent cx="5638800" cy="1082040"/>
-            <wp:effectExtent l="0" t="0" r="0" b="3810"/>
-            <wp:docPr id="4" name="Picture 4"/>
+          <wp:inline distT="0" distB="0" distL="0" distR="0" wp14:anchorId="6DADD813" wp14:editId="1228FE6D">
+            <wp:extent cx="5486400" cy="2125980"/>
+            <wp:effectExtent l="0" t="0" r="0" b="7620"/>
+            <wp:docPr id="3" name="Picture 3"/>
             <wp:cNvGraphicFramePr>
               <a:graphicFrameLocks xmlns:a="http://schemas.openxmlformats.org/drawingml/2006/main" noChangeAspect="1"/>
             </wp:cNvGraphicFramePr>
@@ -467,7 +570,7 @@
                   <pic:spPr>
                     <a:xfrm>
                       <a:off x="0" y="0"/>
-                      <a:ext cx="5638800" cy="1082040"/>
+                      <a:ext cx="5486400" cy="2125980"/>
                     </a:xfrm>
                     <a:prstGeom prst="rect">
                       <a:avLst/>
@@ -492,19 +595,29 @@
           <w:b/>
           <w:bCs/>
         </w:rPr>
-        <w:t>describe user_roles;</w:t>
-      </w:r>
+        <w:t xml:space="preserve">describe </w:t>
+      </w:r>
+      <w:proofErr w:type="gramStart"/>
+      <w:r>
+        <w:rPr>
+          <w:b/>
+          <w:bCs/>
+        </w:rPr>
+        <w:t>role;</w:t>
+      </w:r>
+      <w:proofErr w:type="gramEnd"/>
     </w:p>
     <w:p>
       <w:r>
         <w:rPr>
           <w:noProof/>
         </w:rPr>
+        <w:lastRenderedPageBreak/>
         <w:drawing>
-          <wp:inline distT="0" distB="0" distL="0" distR="0" wp14:anchorId="1AA62A95" wp14:editId="474045CB">
-            <wp:extent cx="3667125" cy="922020"/>
-            <wp:effectExtent l="0" t="0" r="9525" b="0"/>
-            <wp:docPr id="5" name="Picture 5"/>
+          <wp:inline distT="0" distB="0" distL="0" distR="0" wp14:anchorId="632DA80E" wp14:editId="25247A72">
+            <wp:extent cx="5638800" cy="1082040"/>
+            <wp:effectExtent l="0" t="0" r="0" b="3810"/>
+            <wp:docPr id="4" name="Picture 4"/>
             <wp:cNvGraphicFramePr>
               <a:graphicFrameLocks xmlns:a="http://schemas.openxmlformats.org/drawingml/2006/main" noChangeAspect="1"/>
             </wp:cNvGraphicFramePr>
@@ -524,7 +637,7 @@
                   <pic:spPr>
                     <a:xfrm>
                       <a:off x="0" y="0"/>
-                      <a:ext cx="3667125" cy="922020"/>
+                      <a:ext cx="5638800" cy="1082040"/>
                     </a:xfrm>
                     <a:prstGeom prst="rect">
                       <a:avLst/>
@@ -549,26 +662,44 @@
           <w:b/>
           <w:bCs/>
         </w:rPr>
-        <w:t>describe media;</w:t>
-      </w:r>
-    </w:p>
-    <w:p>
-      <w:pPr>
-        <w:rPr>
-          <w:b/>
-          <w:bCs/>
-        </w:rPr>
-      </w:pPr>
+        <w:t xml:space="preserve">describe </w:t>
+      </w:r>
+      <w:proofErr w:type="spellStart"/>
+      <w:r>
+        <w:rPr>
+          <w:b/>
+          <w:bCs/>
+        </w:rPr>
+        <w:t>user_</w:t>
+      </w:r>
+      <w:proofErr w:type="gramStart"/>
+      <w:r>
+        <w:rPr>
+          <w:b/>
+          <w:bCs/>
+        </w:rPr>
+        <w:t>roles</w:t>
+      </w:r>
+      <w:proofErr w:type="spellEnd"/>
+      <w:r>
+        <w:rPr>
+          <w:b/>
+          <w:bCs/>
+        </w:rPr>
+        <w:t>;</w:t>
+      </w:r>
+      <w:proofErr w:type="gramEnd"/>
+    </w:p>
+    <w:p>
       <w:r>
         <w:rPr>
           <w:noProof/>
         </w:rPr>
-        <w:lastRenderedPageBreak/>
         <w:drawing>
-          <wp:inline distT="0" distB="0" distL="0" distR="0" wp14:anchorId="039F4A24" wp14:editId="1EBC553D">
-            <wp:extent cx="5448300" cy="2842260"/>
-            <wp:effectExtent l="0" t="0" r="0" b="0"/>
-            <wp:docPr id="6" name="Picture 6"/>
+          <wp:inline distT="0" distB="0" distL="0" distR="0" wp14:anchorId="1AA62A95" wp14:editId="474045CB">
+            <wp:extent cx="3667125" cy="922020"/>
+            <wp:effectExtent l="0" t="0" r="9525" b="0"/>
+            <wp:docPr id="5" name="Picture 5"/>
             <wp:cNvGraphicFramePr>
               <a:graphicFrameLocks xmlns:a="http://schemas.openxmlformats.org/drawingml/2006/main" noChangeAspect="1"/>
             </wp:cNvGraphicFramePr>
@@ -588,7 +719,7 @@
                   <pic:spPr>
                     <a:xfrm>
                       <a:off x="0" y="0"/>
-                      <a:ext cx="5448300" cy="2842260"/>
+                      <a:ext cx="3667125" cy="922020"/>
                     </a:xfrm>
                     <a:prstGeom prst="rect">
                       <a:avLst/>
@@ -608,32 +739,39 @@
           <w:bCs/>
         </w:rPr>
       </w:pPr>
-    </w:p>
-    <w:p>
-      <w:pPr>
-        <w:rPr>
-          <w:b/>
-          <w:bCs/>
-        </w:rPr>
-      </w:pPr>
-      <w:r>
-        <w:rPr>
-          <w:b/>
-          <w:bCs/>
-        </w:rPr>
-        <w:t>select * from user;</w:t>
-      </w:r>
-    </w:p>
-    <w:p>
+      <w:r>
+        <w:rPr>
+          <w:b/>
+          <w:bCs/>
+        </w:rPr>
+        <w:t xml:space="preserve">describe </w:t>
+      </w:r>
+      <w:proofErr w:type="gramStart"/>
+      <w:r>
+        <w:rPr>
+          <w:b/>
+          <w:bCs/>
+        </w:rPr>
+        <w:t>media;</w:t>
+      </w:r>
+      <w:proofErr w:type="gramEnd"/>
+    </w:p>
+    <w:p>
+      <w:pPr>
+        <w:rPr>
+          <w:b/>
+          <w:bCs/>
+        </w:rPr>
+      </w:pPr>
       <w:r>
         <w:rPr>
           <w:noProof/>
         </w:rPr>
         <w:drawing>
-          <wp:inline distT="0" distB="0" distL="0" distR="0" wp14:anchorId="3FC68814" wp14:editId="30ED96A4">
-            <wp:extent cx="5943600" cy="748030"/>
+          <wp:inline distT="0" distB="0" distL="0" distR="0" wp14:anchorId="039F4A24" wp14:editId="1EBC553D">
+            <wp:extent cx="5448300" cy="2842260"/>
             <wp:effectExtent l="0" t="0" r="0" b="0"/>
-            <wp:docPr id="7" name="Picture 7"/>
+            <wp:docPr id="6" name="Picture 6"/>
             <wp:cNvGraphicFramePr>
               <a:graphicFrameLocks xmlns:a="http://schemas.openxmlformats.org/drawingml/2006/main" noChangeAspect="1"/>
             </wp:cNvGraphicFramePr>
@@ -653,7 +791,7 @@
                   <pic:spPr>
                     <a:xfrm>
                       <a:off x="0" y="0"/>
-                      <a:ext cx="5943600" cy="748030"/>
+                      <a:ext cx="5448300" cy="2842260"/>
                     </a:xfrm>
                     <a:prstGeom prst="rect">
                       <a:avLst/>
@@ -673,30 +811,41 @@
           <w:bCs/>
         </w:rPr>
       </w:pPr>
-      <w:r>
-        <w:rPr>
-          <w:b/>
-          <w:bCs/>
-        </w:rPr>
-        <w:t>select * from role;</w:t>
-      </w:r>
-    </w:p>
-    <w:p>
-      <w:pPr>
-        <w:rPr>
-          <w:b/>
-          <w:bCs/>
-        </w:rPr>
-      </w:pPr>
+    </w:p>
+    <w:p>
+      <w:pPr>
+        <w:rPr>
+          <w:b/>
+          <w:bCs/>
+        </w:rPr>
+      </w:pPr>
+      <w:r>
+        <w:rPr>
+          <w:b/>
+          <w:bCs/>
+        </w:rPr>
+        <w:t xml:space="preserve">select * from </w:t>
+      </w:r>
+      <w:proofErr w:type="gramStart"/>
+      <w:r>
+        <w:rPr>
+          <w:b/>
+          <w:bCs/>
+        </w:rPr>
+        <w:t>user;</w:t>
+      </w:r>
+      <w:proofErr w:type="gramEnd"/>
+    </w:p>
+    <w:p>
       <w:r>
         <w:rPr>
           <w:noProof/>
         </w:rPr>
         <w:drawing>
-          <wp:inline distT="0" distB="0" distL="0" distR="0" wp14:anchorId="51540520" wp14:editId="1F558467">
-            <wp:extent cx="1733550" cy="1514475"/>
-            <wp:effectExtent l="0" t="0" r="0" b="9525"/>
-            <wp:docPr id="8" name="Picture 8"/>
+          <wp:inline distT="0" distB="0" distL="0" distR="0" wp14:anchorId="3FC68814" wp14:editId="30ED96A4">
+            <wp:extent cx="5943600" cy="748030"/>
+            <wp:effectExtent l="0" t="0" r="0" b="0"/>
+            <wp:docPr id="7" name="Picture 7"/>
             <wp:cNvGraphicFramePr>
               <a:graphicFrameLocks xmlns:a="http://schemas.openxmlformats.org/drawingml/2006/main" noChangeAspect="1"/>
             </wp:cNvGraphicFramePr>
@@ -716,7 +865,7 @@
                   <pic:spPr>
                     <a:xfrm>
                       <a:off x="0" y="0"/>
-                      <a:ext cx="1733550" cy="1514475"/>
+                      <a:ext cx="5943600" cy="748030"/>
                     </a:xfrm>
                     <a:prstGeom prst="rect">
                       <a:avLst/>
@@ -741,8 +890,17 @@
           <w:b/>
           <w:bCs/>
         </w:rPr>
-        <w:t>select * from user_roles;</w:t>
-      </w:r>
+        <w:t xml:space="preserve">select * from </w:t>
+      </w:r>
+      <w:proofErr w:type="gramStart"/>
+      <w:r>
+        <w:rPr>
+          <w:b/>
+          <w:bCs/>
+        </w:rPr>
+        <w:t>role;</w:t>
+      </w:r>
+      <w:proofErr w:type="gramEnd"/>
     </w:p>
     <w:p>
       <w:pPr>
@@ -755,11 +913,12 @@
         <w:rPr>
           <w:noProof/>
         </w:rPr>
+        <w:lastRenderedPageBreak/>
         <w:drawing>
-          <wp:inline distT="0" distB="0" distL="0" distR="0" wp14:anchorId="2AAD3BE2" wp14:editId="52DF1422">
-            <wp:extent cx="1733550" cy="1543050"/>
-            <wp:effectExtent l="0" t="0" r="0" b="0"/>
-            <wp:docPr id="9" name="Picture 9"/>
+          <wp:inline distT="0" distB="0" distL="0" distR="0" wp14:anchorId="51540520" wp14:editId="1F558467">
+            <wp:extent cx="1733550" cy="1514475"/>
+            <wp:effectExtent l="0" t="0" r="0" b="9525"/>
+            <wp:docPr id="8" name="Picture 8"/>
             <wp:cNvGraphicFramePr>
               <a:graphicFrameLocks xmlns:a="http://schemas.openxmlformats.org/drawingml/2006/main" noChangeAspect="1"/>
             </wp:cNvGraphicFramePr>
@@ -779,7 +938,7 @@
                   <pic:spPr>
                     <a:xfrm>
                       <a:off x="0" y="0"/>
-                      <a:ext cx="1733550" cy="1543050"/>
+                      <a:ext cx="1733550" cy="1514475"/>
                     </a:xfrm>
                     <a:prstGeom prst="rect">
                       <a:avLst/>
@@ -804,8 +963,33 @@
           <w:b/>
           <w:bCs/>
         </w:rPr>
-        <w:t>select * from media;</w:t>
-      </w:r>
+        <w:t xml:space="preserve">select * from </w:t>
+      </w:r>
+      <w:proofErr w:type="spellStart"/>
+      <w:r>
+        <w:rPr>
+          <w:b/>
+          <w:bCs/>
+        </w:rPr>
+        <w:t>user_</w:t>
+      </w:r>
+      <w:proofErr w:type="gramStart"/>
+      <w:r>
+        <w:rPr>
+          <w:b/>
+          <w:bCs/>
+        </w:rPr>
+        <w:t>roles</w:t>
+      </w:r>
+      <w:proofErr w:type="spellEnd"/>
+      <w:r>
+        <w:rPr>
+          <w:b/>
+          <w:bCs/>
+        </w:rPr>
+        <w:t>;</w:t>
+      </w:r>
+      <w:proofErr w:type="gramEnd"/>
     </w:p>
     <w:p>
       <w:pPr>
@@ -818,12 +1002,11 @@
         <w:rPr>
           <w:noProof/>
         </w:rPr>
-        <w:lastRenderedPageBreak/>
         <w:drawing>
-          <wp:inline distT="0" distB="0" distL="0" distR="0" wp14:anchorId="46152942" wp14:editId="1B22C852">
-            <wp:extent cx="5943600" cy="1062990"/>
-            <wp:effectExtent l="0" t="0" r="0" b="3810"/>
-            <wp:docPr id="10" name="Picture 10"/>
+          <wp:inline distT="0" distB="0" distL="0" distR="0" wp14:anchorId="2AAD3BE2" wp14:editId="52DF1422">
+            <wp:extent cx="1733550" cy="1543050"/>
+            <wp:effectExtent l="0" t="0" r="0" b="0"/>
+            <wp:docPr id="9" name="Picture 9"/>
             <wp:cNvGraphicFramePr>
               <a:graphicFrameLocks xmlns:a="http://schemas.openxmlformats.org/drawingml/2006/main" noChangeAspect="1"/>
             </wp:cNvGraphicFramePr>
@@ -843,7 +1026,7 @@
                   <pic:spPr>
                     <a:xfrm>
                       <a:off x="0" y="0"/>
-                      <a:ext cx="5943600" cy="1062990"/>
+                      <a:ext cx="1733550" cy="1543050"/>
                     </a:xfrm>
                     <a:prstGeom prst="rect">
                       <a:avLst/>
@@ -858,85 +1041,44 @@
     </w:p>
     <w:p>
       <w:pPr>
-        <w:pStyle w:val="Heading1"/>
-        <w:rPr>
-          <w:b/>
-          <w:bCs/>
-        </w:rPr>
-      </w:pPr>
-    </w:p>
-    <w:p>
-      <w:pPr>
-        <w:pStyle w:val="Heading1"/>
-        <w:rPr>
-          <w:b/>
-          <w:bCs/>
-        </w:rPr>
-      </w:pPr>
-    </w:p>
-    <w:p>
-      <w:pPr>
-        <w:pStyle w:val="Heading1"/>
-        <w:rPr>
-          <w:b/>
-          <w:bCs/>
-        </w:rPr>
-      </w:pPr>
-    </w:p>
-    <w:p>
-      <w:pPr>
-        <w:pStyle w:val="Heading1"/>
-        <w:rPr>
-          <w:b/>
-          <w:bCs/>
-        </w:rPr>
-      </w:pPr>
-    </w:p>
-    <w:p>
-      <w:pPr>
-        <w:pStyle w:val="Heading1"/>
-      </w:pPr>
-      <w:r>
-        <w:rPr>
-          <w:b/>
-          <w:bCs/>
-        </w:rPr>
-        <w:t>Usermanagement module screen shots</w:t>
-      </w:r>
-    </w:p>
-    <w:p>
-      <w:pPr>
-        <w:rPr>
-          <w:b/>
-          <w:bCs/>
-        </w:rPr>
-      </w:pPr>
-    </w:p>
-    <w:p>
-      <w:pPr>
-        <w:rPr>
-          <w:b/>
-          <w:bCs/>
-        </w:rPr>
-      </w:pPr>
-      <w:r>
-        <w:rPr>
-          <w:b/>
-          <w:bCs/>
-        </w:rPr>
-        <w:t>No Input or Invalid Login</w:t>
-      </w:r>
-    </w:p>
-    <w:p>
+        <w:rPr>
+          <w:b/>
+          <w:bCs/>
+        </w:rPr>
+      </w:pPr>
+      <w:r>
+        <w:rPr>
+          <w:b/>
+          <w:bCs/>
+        </w:rPr>
+        <w:t xml:space="preserve">select * from </w:t>
+      </w:r>
+      <w:proofErr w:type="gramStart"/>
+      <w:r>
+        <w:rPr>
+          <w:b/>
+          <w:bCs/>
+        </w:rPr>
+        <w:t>media;</w:t>
+      </w:r>
+      <w:proofErr w:type="gramEnd"/>
+    </w:p>
+    <w:p>
+      <w:pPr>
+        <w:rPr>
+          <w:b/>
+          <w:bCs/>
+        </w:rPr>
+      </w:pPr>
       <w:r>
         <w:rPr>
           <w:noProof/>
         </w:rPr>
         <w:drawing>
-          <wp:inline distT="0" distB="0" distL="0" distR="0" wp14:anchorId="79316423" wp14:editId="36A05B8C">
-            <wp:extent cx="5943600" cy="2235200"/>
-            <wp:effectExtent l="0" t="0" r="0" b="0"/>
-            <wp:docPr id="12" name="Picture 12"/>
+          <wp:inline distT="0" distB="0" distL="0" distR="0" wp14:anchorId="46152942" wp14:editId="1B22C852">
+            <wp:extent cx="5943600" cy="1062990"/>
+            <wp:effectExtent l="0" t="0" r="0" b="3810"/>
+            <wp:docPr id="10" name="Picture 10"/>
             <wp:cNvGraphicFramePr>
               <a:graphicFrameLocks xmlns:a="http://schemas.openxmlformats.org/drawingml/2006/main" noChangeAspect="1"/>
             </wp:cNvGraphicFramePr>
@@ -956,7 +1098,7 @@
                   <pic:spPr>
                     <a:xfrm>
                       <a:off x="0" y="0"/>
-                      <a:ext cx="5943600" cy="2235200"/>
+                      <a:ext cx="5943600" cy="1062990"/>
                     </a:xfrm>
                     <a:prstGeom prst="rect">
                       <a:avLst/>
@@ -971,17 +1113,82 @@
     </w:p>
     <w:p>
       <w:pPr>
-        <w:rPr>
-          <w:b/>
-          <w:bCs/>
-        </w:rPr>
-      </w:pPr>
-      <w:r>
-        <w:rPr>
-          <w:b/>
-          <w:bCs/>
-        </w:rPr>
-        <w:t>Successful Login</w:t>
+        <w:pStyle w:val="Heading1"/>
+        <w:rPr>
+          <w:b/>
+          <w:bCs/>
+        </w:rPr>
+      </w:pPr>
+    </w:p>
+    <w:p>
+      <w:pPr>
+        <w:pStyle w:val="Heading1"/>
+        <w:rPr>
+          <w:b/>
+          <w:bCs/>
+        </w:rPr>
+      </w:pPr>
+    </w:p>
+    <w:p>
+      <w:pPr>
+        <w:pStyle w:val="Heading1"/>
+        <w:rPr>
+          <w:b/>
+          <w:bCs/>
+        </w:rPr>
+      </w:pPr>
+    </w:p>
+    <w:p>
+      <w:pPr>
+        <w:pStyle w:val="Heading1"/>
+        <w:rPr>
+          <w:b/>
+          <w:bCs/>
+        </w:rPr>
+      </w:pPr>
+    </w:p>
+    <w:p>
+      <w:pPr>
+        <w:pStyle w:val="Heading1"/>
+      </w:pPr>
+      <w:proofErr w:type="spellStart"/>
+      <w:r>
+        <w:rPr>
+          <w:b/>
+          <w:bCs/>
+        </w:rPr>
+        <w:t>Usermanagement</w:t>
+      </w:r>
+      <w:proofErr w:type="spellEnd"/>
+      <w:r>
+        <w:rPr>
+          <w:b/>
+          <w:bCs/>
+        </w:rPr>
+        <w:t xml:space="preserve"> module screen shots</w:t>
+      </w:r>
+    </w:p>
+    <w:p>
+      <w:pPr>
+        <w:rPr>
+          <w:b/>
+          <w:bCs/>
+        </w:rPr>
+      </w:pPr>
+    </w:p>
+    <w:p>
+      <w:pPr>
+        <w:rPr>
+          <w:b/>
+          <w:bCs/>
+        </w:rPr>
+      </w:pPr>
+      <w:r>
+        <w:rPr>
+          <w:b/>
+          <w:bCs/>
+        </w:rPr>
+        <w:t>No Input or Invalid Login</w:t>
       </w:r>
     </w:p>
     <w:p>
@@ -989,11 +1196,12 @@
         <w:rPr>
           <w:noProof/>
         </w:rPr>
+        <w:lastRenderedPageBreak/>
         <w:drawing>
-          <wp:inline distT="0" distB="0" distL="0" distR="0" wp14:anchorId="4BAB2CC7" wp14:editId="00E19BFF">
-            <wp:extent cx="5943600" cy="2122170"/>
+          <wp:inline distT="0" distB="0" distL="0" distR="0" wp14:anchorId="79316423" wp14:editId="36A05B8C">
+            <wp:extent cx="5943600" cy="2235200"/>
             <wp:effectExtent l="0" t="0" r="0" b="0"/>
-            <wp:docPr id="13" name="Picture 13"/>
+            <wp:docPr id="12" name="Picture 12"/>
             <wp:cNvGraphicFramePr>
               <a:graphicFrameLocks xmlns:a="http://schemas.openxmlformats.org/drawingml/2006/main" noChangeAspect="1"/>
             </wp:cNvGraphicFramePr>
@@ -1013,7 +1221,7 @@
                   <pic:spPr>
                     <a:xfrm>
                       <a:off x="0" y="0"/>
-                      <a:ext cx="5943600" cy="2122170"/>
+                      <a:ext cx="5943600" cy="2235200"/>
                     </a:xfrm>
                     <a:prstGeom prst="rect">
                       <a:avLst/>
@@ -1038,33 +1246,19 @@
           <w:b/>
           <w:bCs/>
         </w:rPr>
-        <w:t>Home Page</w:t>
-      </w:r>
-    </w:p>
-    <w:p>
-      <w:pPr>
-        <w:rPr>
-          <w:b/>
-          <w:bCs/>
-        </w:rPr>
-      </w:pPr>
-      <w:r>
-        <w:rPr>
-          <w:b/>
-          <w:bCs/>
-        </w:rPr>
-        <w:lastRenderedPageBreak/>
-        <w:t>Logout Successful</w:t>
-      </w:r>
+        <w:t>Successful Login</w:t>
+      </w:r>
+    </w:p>
+    <w:p>
       <w:r>
         <w:rPr>
           <w:noProof/>
         </w:rPr>
         <w:drawing>
-          <wp:inline distT="0" distB="0" distL="0" distR="0" wp14:anchorId="611EEB16" wp14:editId="7E75B771">
-            <wp:extent cx="5943600" cy="1818005"/>
+          <wp:inline distT="0" distB="0" distL="0" distR="0" wp14:anchorId="4BAB2CC7" wp14:editId="00E19BFF">
+            <wp:extent cx="5943600" cy="2122170"/>
             <wp:effectExtent l="0" t="0" r="0" b="0"/>
-            <wp:docPr id="14" name="Picture 14"/>
+            <wp:docPr id="13" name="Picture 13"/>
             <wp:cNvGraphicFramePr>
               <a:graphicFrameLocks xmlns:a="http://schemas.openxmlformats.org/drawingml/2006/main" noChangeAspect="1"/>
             </wp:cNvGraphicFramePr>
@@ -1084,7 +1278,7 @@
                   <pic:spPr>
                     <a:xfrm>
                       <a:off x="0" y="0"/>
-                      <a:ext cx="5943600" cy="1818005"/>
+                      <a:ext cx="5943600" cy="2122170"/>
                     </a:xfrm>
                     <a:prstGeom prst="rect">
                       <a:avLst/>
@@ -1098,30 +1292,43 @@
       </w:r>
     </w:p>
     <w:p>
-      <w:r>
-        <w:rPr>
-          <w:b/>
-          <w:bCs/>
-        </w:rPr>
-        <w:t>Logout Successful Page</w:t>
-      </w:r>
-    </w:p>
-    <w:p>
-      <w:pPr>
-        <w:rPr>
-          <w:b/>
-          <w:bCs/>
-        </w:rPr>
-      </w:pPr>
+      <w:pPr>
+        <w:rPr>
+          <w:b/>
+          <w:bCs/>
+        </w:rPr>
+      </w:pPr>
+      <w:r>
+        <w:rPr>
+          <w:b/>
+          <w:bCs/>
+        </w:rPr>
+        <w:t>Home Page</w:t>
+      </w:r>
+    </w:p>
+    <w:p>
+      <w:pPr>
+        <w:rPr>
+          <w:b/>
+          <w:bCs/>
+        </w:rPr>
+      </w:pPr>
+      <w:r>
+        <w:rPr>
+          <w:b/>
+          <w:bCs/>
+        </w:rPr>
+        <w:t>Logout Successful</w:t>
+      </w:r>
       <w:r>
         <w:rPr>
           <w:noProof/>
         </w:rPr>
         <w:drawing>
-          <wp:inline distT="0" distB="0" distL="0" distR="0" wp14:anchorId="4F91C791" wp14:editId="7EFA917D">
-            <wp:extent cx="5943600" cy="3232150"/>
-            <wp:effectExtent l="0" t="0" r="0" b="6350"/>
-            <wp:docPr id="15" name="Picture 15"/>
+          <wp:inline distT="0" distB="0" distL="0" distR="0" wp14:anchorId="611EEB16" wp14:editId="7E75B771">
+            <wp:extent cx="5943600" cy="1818005"/>
+            <wp:effectExtent l="0" t="0" r="0" b="0"/>
+            <wp:docPr id="14" name="Picture 14"/>
             <wp:cNvGraphicFramePr>
               <a:graphicFrameLocks xmlns:a="http://schemas.openxmlformats.org/drawingml/2006/main" noChangeAspect="1"/>
             </wp:cNvGraphicFramePr>
@@ -1141,7 +1348,7 @@
                   <pic:spPr>
                     <a:xfrm>
                       <a:off x="0" y="0"/>
-                      <a:ext cx="5943600" cy="3232150"/>
+                      <a:ext cx="5943600" cy="1818005"/>
                     </a:xfrm>
                     <a:prstGeom prst="rect">
                       <a:avLst/>
@@ -1155,31 +1362,31 @@
       </w:r>
     </w:p>
     <w:p>
-      <w:pPr>
-        <w:rPr>
-          <w:b/>
-          <w:bCs/>
-        </w:rPr>
-      </w:pPr>
-      <w:r>
-        <w:rPr>
-          <w:b/>
-          <w:bCs/>
-        </w:rPr>
-        <w:t>User Registration Page</w:t>
-      </w:r>
-    </w:p>
-    <w:p>
+      <w:r>
+        <w:rPr>
+          <w:b/>
+          <w:bCs/>
+        </w:rPr>
+        <w:t>Logout Successful Page</w:t>
+      </w:r>
+    </w:p>
+    <w:p>
+      <w:pPr>
+        <w:rPr>
+          <w:b/>
+          <w:bCs/>
+        </w:rPr>
+      </w:pPr>
       <w:r>
         <w:rPr>
           <w:noProof/>
         </w:rPr>
         <w:lastRenderedPageBreak/>
         <w:drawing>
-          <wp:inline distT="0" distB="0" distL="0" distR="0" wp14:anchorId="6C5207A7" wp14:editId="6CA06CA4">
-            <wp:extent cx="5943600" cy="4550410"/>
-            <wp:effectExtent l="0" t="0" r="0" b="2540"/>
-            <wp:docPr id="16" name="Picture 16"/>
+          <wp:inline distT="0" distB="0" distL="0" distR="0" wp14:anchorId="4F91C791" wp14:editId="7EFA917D">
+            <wp:extent cx="5943600" cy="3232150"/>
+            <wp:effectExtent l="0" t="0" r="0" b="6350"/>
+            <wp:docPr id="15" name="Picture 15"/>
             <wp:cNvGraphicFramePr>
               <a:graphicFrameLocks xmlns:a="http://schemas.openxmlformats.org/drawingml/2006/main" noChangeAspect="1"/>
             </wp:cNvGraphicFramePr>
@@ -1199,7 +1406,7 @@
                   <pic:spPr>
                     <a:xfrm>
                       <a:off x="0" y="0"/>
-                      <a:ext cx="5943600" cy="4550410"/>
+                      <a:ext cx="5943600" cy="3232150"/>
                     </a:xfrm>
                     <a:prstGeom prst="rect">
                       <a:avLst/>
@@ -1213,12 +1420,18 @@
       </w:r>
     </w:p>
     <w:p>
-      <w:r>
-        <w:rPr>
-          <w:b/>
-          <w:bCs/>
-        </w:rPr>
-        <w:t>Successful Registrarion</w:t>
+      <w:pPr>
+        <w:rPr>
+          <w:b/>
+          <w:bCs/>
+        </w:rPr>
+      </w:pPr>
+      <w:r>
+        <w:rPr>
+          <w:b/>
+          <w:bCs/>
+        </w:rPr>
+        <w:t>User Registration Page</w:t>
       </w:r>
     </w:p>
     <w:p>
@@ -1226,12 +1439,11 @@
         <w:rPr>
           <w:noProof/>
         </w:rPr>
-        <w:lastRenderedPageBreak/>
         <w:drawing>
-          <wp:inline distT="0" distB="0" distL="0" distR="0" wp14:anchorId="118001A7" wp14:editId="2CCED246">
-            <wp:extent cx="5943600" cy="4104005"/>
-            <wp:effectExtent l="0" t="0" r="0" b="0"/>
-            <wp:docPr id="17" name="Picture 17"/>
+          <wp:inline distT="0" distB="0" distL="0" distR="0" wp14:anchorId="6C5207A7" wp14:editId="6CA06CA4">
+            <wp:extent cx="5943600" cy="4550410"/>
+            <wp:effectExtent l="0" t="0" r="0" b="2540"/>
+            <wp:docPr id="16" name="Picture 16"/>
             <wp:cNvGraphicFramePr>
               <a:graphicFrameLocks xmlns:a="http://schemas.openxmlformats.org/drawingml/2006/main" noChangeAspect="1"/>
             </wp:cNvGraphicFramePr>
@@ -1251,7 +1463,7 @@
                   <pic:spPr>
                     <a:xfrm>
                       <a:off x="0" y="0"/>
-                      <a:ext cx="5943600" cy="4104005"/>
+                      <a:ext cx="5943600" cy="4550410"/>
                     </a:xfrm>
                     <a:prstGeom prst="rect">
                       <a:avLst/>
@@ -1270,19 +1482,29 @@
           <w:b/>
           <w:bCs/>
         </w:rPr>
-        <w:t>JWT Authentication Token generation</w:t>
-      </w:r>
+        <w:t xml:space="preserve">Successful </w:t>
+      </w:r>
+      <w:proofErr w:type="spellStart"/>
+      <w:r>
+        <w:rPr>
+          <w:b/>
+          <w:bCs/>
+        </w:rPr>
+        <w:t>Registrarion</w:t>
+      </w:r>
+      <w:proofErr w:type="spellEnd"/>
     </w:p>
     <w:p>
       <w:r>
         <w:rPr>
           <w:noProof/>
         </w:rPr>
+        <w:lastRenderedPageBreak/>
         <w:drawing>
-          <wp:inline distT="0" distB="0" distL="0" distR="0" wp14:anchorId="16A7CF05" wp14:editId="21C65732">
-            <wp:extent cx="5943600" cy="3208020"/>
+          <wp:inline distT="0" distB="0" distL="0" distR="0" wp14:anchorId="118001A7" wp14:editId="2CCED246">
+            <wp:extent cx="5943600" cy="4104005"/>
             <wp:effectExtent l="0" t="0" r="0" b="0"/>
-            <wp:docPr id="11" name="Picture 11"/>
+            <wp:docPr id="17" name="Picture 17"/>
             <wp:cNvGraphicFramePr>
               <a:graphicFrameLocks xmlns:a="http://schemas.openxmlformats.org/drawingml/2006/main" noChangeAspect="1"/>
             </wp:cNvGraphicFramePr>
@@ -1302,6 +1524,57 @@
                   <pic:spPr>
                     <a:xfrm>
                       <a:off x="0" y="0"/>
+                      <a:ext cx="5943600" cy="4104005"/>
+                    </a:xfrm>
+                    <a:prstGeom prst="rect">
+                      <a:avLst/>
+                    </a:prstGeom>
+                  </pic:spPr>
+                </pic:pic>
+              </a:graphicData>
+            </a:graphic>
+          </wp:inline>
+        </w:drawing>
+      </w:r>
+    </w:p>
+    <w:p>
+      <w:r>
+        <w:rPr>
+          <w:b/>
+          <w:bCs/>
+        </w:rPr>
+        <w:t>JWT Authentication Token generation</w:t>
+      </w:r>
+    </w:p>
+    <w:p>
+      <w:r>
+        <w:rPr>
+          <w:noProof/>
+        </w:rPr>
+        <w:drawing>
+          <wp:inline distT="0" distB="0" distL="0" distR="0" wp14:anchorId="16A7CF05" wp14:editId="21C65732">
+            <wp:extent cx="5943600" cy="3208020"/>
+            <wp:effectExtent l="0" t="0" r="0" b="0"/>
+            <wp:docPr id="11" name="Picture 11"/>
+            <wp:cNvGraphicFramePr>
+              <a:graphicFrameLocks xmlns:a="http://schemas.openxmlformats.org/drawingml/2006/main" noChangeAspect="1"/>
+            </wp:cNvGraphicFramePr>
+            <a:graphic xmlns:a="http://schemas.openxmlformats.org/drawingml/2006/main">
+              <a:graphicData uri="http://schemas.openxmlformats.org/drawingml/2006/picture">
+                <pic:pic xmlns:pic="http://schemas.openxmlformats.org/drawingml/2006/picture">
+                  <pic:nvPicPr>
+                    <pic:cNvPr id="1" name=""/>
+                    <pic:cNvPicPr/>
+                  </pic:nvPicPr>
+                  <pic:blipFill>
+                    <a:blip r:embed="rId22"/>
+                    <a:stretch>
+                      <a:fillRect/>
+                    </a:stretch>
+                  </pic:blipFill>
+                  <pic:spPr>
+                    <a:xfrm>
+                      <a:off x="0" y="0"/>
                       <a:ext cx="5943600" cy="3208020"/>
                     </a:xfrm>
                     <a:prstGeom prst="rect">
@@ -1369,7 +1642,7 @@
                     <pic:cNvPicPr/>
                   </pic:nvPicPr>
                   <pic:blipFill>
-                    <a:blip r:embed="rId22"/>
+                    <a:blip r:embed="rId23"/>
                     <a:stretch>
                       <a:fillRect/>
                     </a:stretch>

</xml_diff>

<commit_message>
Application documentation with snapshot
</commit_message>
<xml_diff>
--- a/Pixogram_fsd_pradeep.docx
+++ b/Pixogram_fsd_pradeep.docx
@@ -27,23 +27,7 @@
           <w:b/>
           <w:bCs/>
         </w:rPr>
-        <w:t xml:space="preserve">Case </w:t>
-      </w:r>
-      <w:proofErr w:type="spellStart"/>
-      <w:r>
-        <w:rPr>
-          <w:b/>
-          <w:bCs/>
-        </w:rPr>
-        <w:t>Stydy</w:t>
-      </w:r>
-      <w:proofErr w:type="spellEnd"/>
-      <w:r>
-        <w:rPr>
-          <w:b/>
-          <w:bCs/>
-        </w:rPr>
-        <w:t xml:space="preserve"> </w:t>
+        <w:t xml:space="preserve">Case Stydy </w:t>
       </w:r>
       <w:r>
         <w:rPr>
@@ -57,17 +41,8 @@
           <w:b/>
           <w:bCs/>
         </w:rPr>
-        <w:t xml:space="preserve"> </w:t>
-      </w:r>
-      <w:proofErr w:type="spellStart"/>
-      <w:r>
-        <w:rPr>
-          <w:b/>
-          <w:bCs/>
-        </w:rPr>
-        <w:t>Pixogram</w:t>
-      </w:r>
-      <w:proofErr w:type="spellEnd"/>
+        <w:t xml:space="preserve"> Pixogram</w:t>
+      </w:r>
       <w:r>
         <w:rPr>
           <w:b/>
@@ -109,25 +84,7 @@
           <w:sz w:val="24"/>
           <w:szCs w:val="24"/>
         </w:rPr>
-        <w:t xml:space="preserve">Spring boot Microservices for </w:t>
-      </w:r>
-      <w:proofErr w:type="spellStart"/>
-      <w:r>
-        <w:rPr>
-          <w:rFonts w:ascii="Bookman Old Style" w:hAnsi="Bookman Old Style"/>
-          <w:sz w:val="24"/>
-          <w:szCs w:val="24"/>
-        </w:rPr>
-        <w:t>Pixogram</w:t>
-      </w:r>
-      <w:proofErr w:type="spellEnd"/>
-      <w:r>
-        <w:rPr>
-          <w:rFonts w:ascii="Bookman Old Style" w:hAnsi="Bookman Old Style"/>
-          <w:sz w:val="24"/>
-          <w:szCs w:val="24"/>
-        </w:rPr>
-        <w:t>:</w:t>
+        <w:t>Spring boot Microservices for Pixogram:</w:t>
       </w:r>
     </w:p>
     <w:p>
@@ -143,23 +100,13 @@
           <w:szCs w:val="24"/>
         </w:rPr>
       </w:pPr>
-      <w:proofErr w:type="spellStart"/>
       <w:r>
         <w:rPr>
           <w:rFonts w:ascii="Bookman Old Style" w:hAnsi="Bookman Old Style"/>
           <w:sz w:val="24"/>
           <w:szCs w:val="24"/>
         </w:rPr>
-        <w:t>netflix</w:t>
-      </w:r>
-      <w:proofErr w:type="spellEnd"/>
-      <w:r>
-        <w:rPr>
-          <w:rFonts w:ascii="Bookman Old Style" w:hAnsi="Bookman Old Style"/>
-          <w:sz w:val="24"/>
-          <w:szCs w:val="24"/>
-        </w:rPr>
-        <w:t>-eureka-server</w:t>
+        <w:t>netflix-eureka-server</w:t>
       </w:r>
     </w:p>
     <w:p>
@@ -175,7 +122,6 @@
           <w:szCs w:val="24"/>
         </w:rPr>
       </w:pPr>
-      <w:proofErr w:type="spellStart"/>
       <w:r>
         <w:rPr>
           <w:rFonts w:ascii="Bookman Old Style" w:hAnsi="Bookman Old Style"/>
@@ -184,7 +130,6 @@
         </w:rPr>
         <w:t>usernamanagement</w:t>
       </w:r>
-      <w:proofErr w:type="spellEnd"/>
     </w:p>
     <w:p>
       <w:pPr>
@@ -199,7 +144,6 @@
           <w:szCs w:val="24"/>
         </w:rPr>
       </w:pPr>
-      <w:proofErr w:type="spellStart"/>
       <w:r>
         <w:rPr>
           <w:rFonts w:ascii="Bookman Old Style" w:hAnsi="Bookman Old Style"/>
@@ -208,7 +152,6 @@
         </w:rPr>
         <w:t>mediaservice</w:t>
       </w:r>
-      <w:proofErr w:type="spellEnd"/>
     </w:p>
     <w:p>
       <w:pPr>
@@ -223,7 +166,6 @@
           <w:szCs w:val="24"/>
         </w:rPr>
       </w:pPr>
-      <w:proofErr w:type="spellStart"/>
       <w:r>
         <w:rPr>
           <w:rFonts w:ascii="Bookman Old Style" w:hAnsi="Bookman Old Style"/>
@@ -232,7 +174,6 @@
         </w:rPr>
         <w:t>followservice</w:t>
       </w:r>
-      <w:proofErr w:type="spellEnd"/>
     </w:p>
     <w:p>
       <w:pPr>
@@ -270,25 +211,23 @@
           <w:sz w:val="24"/>
           <w:szCs w:val="24"/>
         </w:rPr>
-        <w:t xml:space="preserve">Angular8 – </w:t>
-      </w:r>
-      <w:proofErr w:type="spellStart"/>
+        <w:t>Angular</w:t>
+      </w:r>
       <w:r>
         <w:rPr>
           <w:rFonts w:ascii="Bookman Old Style" w:hAnsi="Bookman Old Style"/>
           <w:sz w:val="24"/>
           <w:szCs w:val="24"/>
         </w:rPr>
-        <w:t>Pixogram</w:t>
-      </w:r>
-      <w:proofErr w:type="spellEnd"/>
+        <w:t>11</w:t>
+      </w:r>
       <w:r>
         <w:rPr>
           <w:rFonts w:ascii="Bookman Old Style" w:hAnsi="Bookman Old Style"/>
           <w:sz w:val="24"/>
           <w:szCs w:val="24"/>
         </w:rPr>
-        <w:t xml:space="preserve"> User Interface</w:t>
+        <w:t xml:space="preserve"> – Pixogram User Interface</w:t>
       </w:r>
     </w:p>
     <w:p>
@@ -304,7 +243,6 @@
           <w:szCs w:val="24"/>
         </w:rPr>
       </w:pPr>
-      <w:proofErr w:type="spellStart"/>
       <w:r>
         <w:rPr>
           <w:rFonts w:ascii="Bookman Old Style" w:hAnsi="Bookman Old Style"/>
@@ -313,7 +251,6 @@
         </w:rPr>
         <w:t>PixogramUI</w:t>
       </w:r>
-      <w:proofErr w:type="spellEnd"/>
     </w:p>
     <w:p>
       <w:pPr>
@@ -329,18 +266,8 @@
           <w:sz w:val="24"/>
           <w:szCs w:val="24"/>
         </w:rPr>
-        <w:t xml:space="preserve">Database – </w:t>
-      </w:r>
-      <w:proofErr w:type="spellStart"/>
-      <w:r>
-        <w:rPr>
-          <w:rFonts w:ascii="Bookman Old Style" w:hAnsi="Bookman Old Style"/>
-          <w:sz w:val="24"/>
-          <w:szCs w:val="24"/>
-        </w:rPr>
-        <w:t>MySql</w:t>
-      </w:r>
-      <w:proofErr w:type="spellEnd"/>
+        <w:t>Database – MySql</w:t>
+      </w:r>
     </w:p>
     <w:p>
       <w:pPr>
@@ -529,17 +456,8 @@
           <w:b/>
           <w:bCs/>
         </w:rPr>
-        <w:t xml:space="preserve">describe </w:t>
-      </w:r>
-      <w:proofErr w:type="gramStart"/>
-      <w:r>
-        <w:rPr>
-          <w:b/>
-          <w:bCs/>
-        </w:rPr>
-        <w:t>user;</w:t>
-      </w:r>
-      <w:proofErr w:type="gramEnd"/>
+        <w:t>describe user;</w:t>
+      </w:r>
     </w:p>
     <w:p>
       <w:r>
@@ -595,17 +513,8 @@
           <w:b/>
           <w:bCs/>
         </w:rPr>
-        <w:t xml:space="preserve">describe </w:t>
-      </w:r>
-      <w:proofErr w:type="gramStart"/>
-      <w:r>
-        <w:rPr>
-          <w:b/>
-          <w:bCs/>
-        </w:rPr>
-        <w:t>role;</w:t>
-      </w:r>
-      <w:proofErr w:type="gramEnd"/>
+        <w:t>describe role;</w:t>
+      </w:r>
     </w:p>
     <w:p>
       <w:r>
@@ -662,33 +571,8 @@
           <w:b/>
           <w:bCs/>
         </w:rPr>
-        <w:t xml:space="preserve">describe </w:t>
-      </w:r>
-      <w:proofErr w:type="spellStart"/>
-      <w:r>
-        <w:rPr>
-          <w:b/>
-          <w:bCs/>
-        </w:rPr>
-        <w:t>user_</w:t>
-      </w:r>
-      <w:proofErr w:type="gramStart"/>
-      <w:r>
-        <w:rPr>
-          <w:b/>
-          <w:bCs/>
-        </w:rPr>
-        <w:t>roles</w:t>
-      </w:r>
-      <w:proofErr w:type="spellEnd"/>
-      <w:r>
-        <w:rPr>
-          <w:b/>
-          <w:bCs/>
-        </w:rPr>
-        <w:t>;</w:t>
-      </w:r>
-      <w:proofErr w:type="gramEnd"/>
+        <w:t>describe user_roles;</w:t>
+      </w:r>
     </w:p>
     <w:p>
       <w:r>
@@ -744,17 +628,8 @@
           <w:b/>
           <w:bCs/>
         </w:rPr>
-        <w:t xml:space="preserve">describe </w:t>
-      </w:r>
-      <w:proofErr w:type="gramStart"/>
-      <w:r>
-        <w:rPr>
-          <w:b/>
-          <w:bCs/>
-        </w:rPr>
-        <w:t>media;</w:t>
-      </w:r>
-      <w:proofErr w:type="gramEnd"/>
+        <w:t>describe media;</w:t>
+      </w:r>
     </w:p>
     <w:p>
       <w:pPr>
@@ -824,17 +699,8 @@
           <w:b/>
           <w:bCs/>
         </w:rPr>
-        <w:t xml:space="preserve">select * from </w:t>
-      </w:r>
-      <w:proofErr w:type="gramStart"/>
-      <w:r>
-        <w:rPr>
-          <w:b/>
-          <w:bCs/>
-        </w:rPr>
-        <w:t>user;</w:t>
-      </w:r>
-      <w:proofErr w:type="gramEnd"/>
+        <w:t>select * from user;</w:t>
+      </w:r>
     </w:p>
     <w:p>
       <w:r>
@@ -890,17 +756,8 @@
           <w:b/>
           <w:bCs/>
         </w:rPr>
-        <w:t xml:space="preserve">select * from </w:t>
-      </w:r>
-      <w:proofErr w:type="gramStart"/>
-      <w:r>
-        <w:rPr>
-          <w:b/>
-          <w:bCs/>
-        </w:rPr>
-        <w:t>role;</w:t>
-      </w:r>
-      <w:proofErr w:type="gramEnd"/>
+        <w:t>select * from role;</w:t>
+      </w:r>
     </w:p>
     <w:p>
       <w:pPr>
@@ -963,33 +820,8 @@
           <w:b/>
           <w:bCs/>
         </w:rPr>
-        <w:t xml:space="preserve">select * from </w:t>
-      </w:r>
-      <w:proofErr w:type="spellStart"/>
-      <w:r>
-        <w:rPr>
-          <w:b/>
-          <w:bCs/>
-        </w:rPr>
-        <w:t>user_</w:t>
-      </w:r>
-      <w:proofErr w:type="gramStart"/>
-      <w:r>
-        <w:rPr>
-          <w:b/>
-          <w:bCs/>
-        </w:rPr>
-        <w:t>roles</w:t>
-      </w:r>
-      <w:proofErr w:type="spellEnd"/>
-      <w:r>
-        <w:rPr>
-          <w:b/>
-          <w:bCs/>
-        </w:rPr>
-        <w:t>;</w:t>
-      </w:r>
-      <w:proofErr w:type="gramEnd"/>
+        <w:t>select * from user_roles;</w:t>
+      </w:r>
     </w:p>
     <w:p>
       <w:pPr>
@@ -1051,17 +883,8 @@
           <w:b/>
           <w:bCs/>
         </w:rPr>
-        <w:t xml:space="preserve">select * from </w:t>
-      </w:r>
-      <w:proofErr w:type="gramStart"/>
-      <w:r>
-        <w:rPr>
-          <w:b/>
-          <w:bCs/>
-        </w:rPr>
-        <w:t>media;</w:t>
-      </w:r>
-      <w:proofErr w:type="gramEnd"/>
+        <w:t>select * from media;</w:t>
+      </w:r>
     </w:p>
     <w:p>
       <w:pPr>
@@ -1123,49 +946,13 @@
     <w:p>
       <w:pPr>
         <w:pStyle w:val="Heading1"/>
-        <w:rPr>
-          <w:b/>
-          <w:bCs/>
-        </w:rPr>
-      </w:pPr>
-    </w:p>
-    <w:p>
-      <w:pPr>
-        <w:pStyle w:val="Heading1"/>
-        <w:rPr>
-          <w:b/>
-          <w:bCs/>
-        </w:rPr>
-      </w:pPr>
-    </w:p>
-    <w:p>
-      <w:pPr>
-        <w:pStyle w:val="Heading1"/>
-        <w:rPr>
-          <w:b/>
-          <w:bCs/>
-        </w:rPr>
-      </w:pPr>
-    </w:p>
-    <w:p>
-      <w:pPr>
-        <w:pStyle w:val="Heading1"/>
-      </w:pPr>
-      <w:proofErr w:type="spellStart"/>
-      <w:r>
-        <w:rPr>
-          <w:b/>
-          <w:bCs/>
-        </w:rPr>
-        <w:t>Usermanagement</w:t>
-      </w:r>
-      <w:proofErr w:type="spellEnd"/>
-      <w:r>
-        <w:rPr>
-          <w:b/>
-          <w:bCs/>
-        </w:rPr>
-        <w:t xml:space="preserve"> module screen shots</w:t>
+      </w:pPr>
+      <w:r>
+        <w:rPr>
+          <w:b/>
+          <w:bCs/>
+        </w:rPr>
+        <w:t>Usermanagement module screen shots</w:t>
       </w:r>
     </w:p>
     <w:p>
@@ -1196,10 +983,9 @@
         <w:rPr>
           <w:noProof/>
         </w:rPr>
-        <w:lastRenderedPageBreak/>
         <w:drawing>
-          <wp:inline distT="0" distB="0" distL="0" distR="0" wp14:anchorId="79316423" wp14:editId="36A05B8C">
-            <wp:extent cx="5943600" cy="2235200"/>
+          <wp:inline distT="0" distB="0" distL="0" distR="0" wp14:anchorId="79316423" wp14:editId="1A89A8C4">
+            <wp:extent cx="5943600" cy="2293620"/>
             <wp:effectExtent l="0" t="0" r="0" b="0"/>
             <wp:docPr id="12" name="Picture 12"/>
             <wp:cNvGraphicFramePr>
@@ -1221,7 +1007,7 @@
                   <pic:spPr>
                     <a:xfrm>
                       <a:off x="0" y="0"/>
-                      <a:ext cx="5943600" cy="2235200"/>
+                      <a:ext cx="5943600" cy="2293620"/>
                     </a:xfrm>
                     <a:prstGeom prst="rect">
                       <a:avLst/>
@@ -1246,6 +1032,7 @@
           <w:b/>
           <w:bCs/>
         </w:rPr>
+        <w:lastRenderedPageBreak/>
         <w:t>Successful Login</w:t>
       </w:r>
     </w:p>
@@ -1255,10 +1042,10 @@
           <w:noProof/>
         </w:rPr>
         <w:drawing>
-          <wp:inline distT="0" distB="0" distL="0" distR="0" wp14:anchorId="4BAB2CC7" wp14:editId="00E19BFF">
-            <wp:extent cx="5943600" cy="2122170"/>
-            <wp:effectExtent l="0" t="0" r="0" b="0"/>
-            <wp:docPr id="13" name="Picture 13"/>
+          <wp:inline distT="0" distB="0" distL="0" distR="0" wp14:anchorId="6BA5FE73" wp14:editId="6945C339">
+            <wp:extent cx="5943600" cy="1994535"/>
+            <wp:effectExtent l="0" t="0" r="0" b="5715"/>
+            <wp:docPr id="21" name="Picture 21"/>
             <wp:cNvGraphicFramePr>
               <a:graphicFrameLocks xmlns:a="http://schemas.openxmlformats.org/drawingml/2006/main" noChangeAspect="1"/>
             </wp:cNvGraphicFramePr>
@@ -1278,7 +1065,7 @@
                   <pic:spPr>
                     <a:xfrm>
                       <a:off x="0" y="0"/>
-                      <a:ext cx="5943600" cy="2122170"/>
+                      <a:ext cx="5943600" cy="1994535"/>
                     </a:xfrm>
                     <a:prstGeom prst="rect">
                       <a:avLst/>
@@ -1298,6 +1085,14 @@
           <w:bCs/>
         </w:rPr>
       </w:pPr>
+    </w:p>
+    <w:p>
+      <w:pPr>
+        <w:rPr>
+          <w:b/>
+          <w:bCs/>
+        </w:rPr>
+      </w:pPr>
       <w:r>
         <w:rPr>
           <w:b/>
@@ -1315,20 +1110,13 @@
       </w:pPr>
       <w:r>
         <w:rPr>
-          <w:b/>
-          <w:bCs/>
-        </w:rPr>
-        <w:t>Logout Successful</w:t>
-      </w:r>
-      <w:r>
-        <w:rPr>
           <w:noProof/>
         </w:rPr>
         <w:drawing>
-          <wp:inline distT="0" distB="0" distL="0" distR="0" wp14:anchorId="611EEB16" wp14:editId="7E75B771">
-            <wp:extent cx="5943600" cy="1818005"/>
+          <wp:inline distT="0" distB="0" distL="0" distR="0" wp14:anchorId="2978E11F" wp14:editId="3A6176BE">
+            <wp:extent cx="5943600" cy="1531620"/>
             <wp:effectExtent l="0" t="0" r="0" b="0"/>
-            <wp:docPr id="14" name="Picture 14"/>
+            <wp:docPr id="22" name="Picture 22"/>
             <wp:cNvGraphicFramePr>
               <a:graphicFrameLocks xmlns:a="http://schemas.openxmlformats.org/drawingml/2006/main" noChangeAspect="1"/>
             </wp:cNvGraphicFramePr>
@@ -1348,7 +1136,7 @@
                   <pic:spPr>
                     <a:xfrm>
                       <a:off x="0" y="0"/>
-                      <a:ext cx="5943600" cy="1818005"/>
+                      <a:ext cx="5943600" cy="1531620"/>
                     </a:xfrm>
                     <a:prstGeom prst="rect">
                       <a:avLst/>
@@ -1362,6 +1150,14 @@
       </w:r>
     </w:p>
     <w:p>
+      <w:pPr>
+        <w:rPr>
+          <w:b/>
+          <w:bCs/>
+        </w:rPr>
+      </w:pPr>
+    </w:p>
+    <w:p>
       <w:r>
         <w:rPr>
           <w:b/>
@@ -1381,7 +1177,6 @@
         <w:rPr>
           <w:noProof/>
         </w:rPr>
-        <w:lastRenderedPageBreak/>
         <w:drawing>
           <wp:inline distT="0" distB="0" distL="0" distR="0" wp14:anchorId="4F91C791" wp14:editId="7EFA917D">
             <wp:extent cx="5943600" cy="3232150"/>
@@ -1426,11 +1221,20 @@
           <w:bCs/>
         </w:rPr>
       </w:pPr>
-      <w:r>
-        <w:rPr>
-          <w:b/>
-          <w:bCs/>
-        </w:rPr>
+    </w:p>
+    <w:p>
+      <w:pPr>
+        <w:rPr>
+          <w:b/>
+          <w:bCs/>
+        </w:rPr>
+      </w:pPr>
+      <w:r>
+        <w:rPr>
+          <w:b/>
+          <w:bCs/>
+        </w:rPr>
+        <w:lastRenderedPageBreak/>
         <w:t>User Registration Page</w:t>
       </w:r>
     </w:p>
@@ -1440,9 +1244,9 @@
           <w:noProof/>
         </w:rPr>
         <w:drawing>
-          <wp:inline distT="0" distB="0" distL="0" distR="0" wp14:anchorId="6C5207A7" wp14:editId="6CA06CA4">
-            <wp:extent cx="5943600" cy="4550410"/>
-            <wp:effectExtent l="0" t="0" r="0" b="2540"/>
+          <wp:inline distT="0" distB="0" distL="0" distR="0" wp14:anchorId="6C5207A7" wp14:editId="6D09ADD5">
+            <wp:extent cx="5943600" cy="3924300"/>
+            <wp:effectExtent l="0" t="0" r="0" b="0"/>
             <wp:docPr id="16" name="Picture 16"/>
             <wp:cNvGraphicFramePr>
               <a:graphicFrameLocks xmlns:a="http://schemas.openxmlformats.org/drawingml/2006/main" noChangeAspect="1"/>
@@ -1463,7 +1267,7 @@
                   <pic:spPr>
                     <a:xfrm>
                       <a:off x="0" y="0"/>
-                      <a:ext cx="5943600" cy="4550410"/>
+                      <a:ext cx="5943600" cy="3924300"/>
                     </a:xfrm>
                     <a:prstGeom prst="rect">
                       <a:avLst/>
@@ -1482,24 +1286,14 @@
           <w:b/>
           <w:bCs/>
         </w:rPr>
-        <w:t xml:space="preserve">Successful </w:t>
-      </w:r>
-      <w:proofErr w:type="spellStart"/>
-      <w:r>
-        <w:rPr>
-          <w:b/>
-          <w:bCs/>
-        </w:rPr>
-        <w:t>Registrarion</w:t>
-      </w:r>
-      <w:proofErr w:type="spellEnd"/>
+        <w:t>Successful Registrarion</w:t>
+      </w:r>
     </w:p>
     <w:p>
       <w:r>
         <w:rPr>
           <w:noProof/>
         </w:rPr>
-        <w:lastRenderedPageBreak/>
         <w:drawing>
           <wp:inline distT="0" distB="0" distL="0" distR="0" wp14:anchorId="118001A7" wp14:editId="2CCED246">
             <wp:extent cx="5943600" cy="4104005"/>
@@ -1543,6 +1337,7 @@
           <w:b/>
           <w:bCs/>
         </w:rPr>
+        <w:lastRenderedPageBreak/>
         <w:t>JWT Authentication Token generation</w:t>
       </w:r>
     </w:p>
@@ -1625,7 +1420,6 @@
         <w:rPr>
           <w:noProof/>
         </w:rPr>
-        <w:lastRenderedPageBreak/>
         <w:drawing>
           <wp:inline distT="0" distB="0" distL="0" distR="0" wp14:anchorId="1B2FC7F0" wp14:editId="106502EE">
             <wp:extent cx="5943600" cy="3310255"/>
@@ -1651,6 +1445,331 @@
                     <a:xfrm>
                       <a:off x="0" y="0"/>
                       <a:ext cx="5943600" cy="3310255"/>
+                    </a:xfrm>
+                    <a:prstGeom prst="rect">
+                      <a:avLst/>
+                    </a:prstGeom>
+                  </pic:spPr>
+                </pic:pic>
+              </a:graphicData>
+            </a:graphic>
+          </wp:inline>
+        </w:drawing>
+      </w:r>
+    </w:p>
+    <w:p/>
+    <w:p/>
+    <w:p/>
+    <w:p>
+      <w:pPr>
+        <w:rPr>
+          <w:b/>
+          <w:bCs/>
+        </w:rPr>
+      </w:pPr>
+      <w:r>
+        <w:rPr>
+          <w:b/>
+          <w:bCs/>
+        </w:rPr>
+        <w:lastRenderedPageBreak/>
+        <w:t xml:space="preserve">Angular </w:t>
+      </w:r>
+      <w:r>
+        <w:rPr>
+          <w:b/>
+          <w:bCs/>
+        </w:rPr>
+        <w:t>UI Snap shots</w:t>
+      </w:r>
+    </w:p>
+    <w:p>
+      <w:pPr>
+        <w:rPr>
+          <w:b/>
+          <w:bCs/>
+        </w:rPr>
+      </w:pPr>
+      <w:r>
+        <w:rPr>
+          <w:b/>
+          <w:bCs/>
+        </w:rPr>
+        <w:t>Login Screen</w:t>
+      </w:r>
+    </w:p>
+    <w:p>
+      <w:pPr>
+        <w:rPr>
+          <w:b/>
+          <w:bCs/>
+        </w:rPr>
+      </w:pPr>
+      <w:r>
+        <w:rPr>
+          <w:noProof/>
+        </w:rPr>
+        <w:drawing>
+          <wp:inline distT="0" distB="0" distL="0" distR="0" wp14:anchorId="614C73F7" wp14:editId="6F6F2BC2">
+            <wp:extent cx="5943600" cy="1936750"/>
+            <wp:effectExtent l="0" t="0" r="0" b="6350"/>
+            <wp:docPr id="23" name="Picture 23"/>
+            <wp:cNvGraphicFramePr>
+              <a:graphicFrameLocks xmlns:a="http://schemas.openxmlformats.org/drawingml/2006/main" noChangeAspect="1"/>
+            </wp:cNvGraphicFramePr>
+            <a:graphic xmlns:a="http://schemas.openxmlformats.org/drawingml/2006/main">
+              <a:graphicData uri="http://schemas.openxmlformats.org/drawingml/2006/picture">
+                <pic:pic xmlns:pic="http://schemas.openxmlformats.org/drawingml/2006/picture">
+                  <pic:nvPicPr>
+                    <pic:cNvPr id="1" name=""/>
+                    <pic:cNvPicPr/>
+                  </pic:nvPicPr>
+                  <pic:blipFill>
+                    <a:blip r:embed="rId24"/>
+                    <a:stretch>
+                      <a:fillRect/>
+                    </a:stretch>
+                  </pic:blipFill>
+                  <pic:spPr>
+                    <a:xfrm>
+                      <a:off x="0" y="0"/>
+                      <a:ext cx="5943600" cy="1936750"/>
+                    </a:xfrm>
+                    <a:prstGeom prst="rect">
+                      <a:avLst/>
+                    </a:prstGeom>
+                  </pic:spPr>
+                </pic:pic>
+              </a:graphicData>
+            </a:graphic>
+          </wp:inline>
+        </w:drawing>
+      </w:r>
+    </w:p>
+    <w:p>
+      <w:pPr>
+        <w:rPr>
+          <w:b/>
+          <w:bCs/>
+        </w:rPr>
+      </w:pPr>
+    </w:p>
+    <w:p>
+      <w:pPr>
+        <w:rPr>
+          <w:b/>
+          <w:bCs/>
+          <w:noProof/>
+        </w:rPr>
+      </w:pPr>
+      <w:r>
+        <w:rPr>
+          <w:b/>
+          <w:bCs/>
+          <w:noProof/>
+        </w:rPr>
+        <w:t>Upload Media Page</w:t>
+      </w:r>
+    </w:p>
+    <w:p>
+      <w:pPr>
+        <w:rPr>
+          <w:b/>
+          <w:bCs/>
+        </w:rPr>
+      </w:pPr>
+      <w:r>
+        <w:rPr>
+          <w:noProof/>
+        </w:rPr>
+        <w:drawing>
+          <wp:inline distT="0" distB="0" distL="0" distR="0" wp14:anchorId="47DBD663" wp14:editId="5C21D578">
+            <wp:extent cx="5943600" cy="2186940"/>
+            <wp:effectExtent l="0" t="0" r="0" b="3810"/>
+            <wp:docPr id="24" name="Picture 24"/>
+            <wp:cNvGraphicFramePr>
+              <a:graphicFrameLocks xmlns:a="http://schemas.openxmlformats.org/drawingml/2006/main" noChangeAspect="1"/>
+            </wp:cNvGraphicFramePr>
+            <a:graphic xmlns:a="http://schemas.openxmlformats.org/drawingml/2006/main">
+              <a:graphicData uri="http://schemas.openxmlformats.org/drawingml/2006/picture">
+                <pic:pic xmlns:pic="http://schemas.openxmlformats.org/drawingml/2006/picture">
+                  <pic:nvPicPr>
+                    <pic:cNvPr id="1" name=""/>
+                    <pic:cNvPicPr/>
+                  </pic:nvPicPr>
+                  <pic:blipFill>
+                    <a:blip r:embed="rId25"/>
+                    <a:stretch>
+                      <a:fillRect/>
+                    </a:stretch>
+                  </pic:blipFill>
+                  <pic:spPr>
+                    <a:xfrm>
+                      <a:off x="0" y="0"/>
+                      <a:ext cx="5943600" cy="2186940"/>
+                    </a:xfrm>
+                    <a:prstGeom prst="rect">
+                      <a:avLst/>
+                    </a:prstGeom>
+                  </pic:spPr>
+                </pic:pic>
+              </a:graphicData>
+            </a:graphic>
+          </wp:inline>
+        </w:drawing>
+      </w:r>
+    </w:p>
+    <w:p>
+      <w:pPr>
+        <w:rPr>
+          <w:b/>
+          <w:bCs/>
+        </w:rPr>
+      </w:pPr>
+    </w:p>
+    <w:p>
+      <w:r>
+        <w:rPr>
+          <w:b/>
+          <w:bCs/>
+        </w:rPr>
+        <w:t>Image Uploads</w:t>
+      </w:r>
+    </w:p>
+    <w:p>
+      <w:r>
+        <w:rPr>
+          <w:noProof/>
+        </w:rPr>
+        <w:drawing>
+          <wp:inline distT="0" distB="0" distL="0" distR="0" wp14:anchorId="551C0C45" wp14:editId="6F280439">
+            <wp:extent cx="5943600" cy="2770505"/>
+            <wp:effectExtent l="0" t="0" r="0" b="0"/>
+            <wp:docPr id="25" name="Picture 25"/>
+            <wp:cNvGraphicFramePr>
+              <a:graphicFrameLocks xmlns:a="http://schemas.openxmlformats.org/drawingml/2006/main" noChangeAspect="1"/>
+            </wp:cNvGraphicFramePr>
+            <a:graphic xmlns:a="http://schemas.openxmlformats.org/drawingml/2006/main">
+              <a:graphicData uri="http://schemas.openxmlformats.org/drawingml/2006/picture">
+                <pic:pic xmlns:pic="http://schemas.openxmlformats.org/drawingml/2006/picture">
+                  <pic:nvPicPr>
+                    <pic:cNvPr id="1" name=""/>
+                    <pic:cNvPicPr/>
+                  </pic:nvPicPr>
+                  <pic:blipFill>
+                    <a:blip r:embed="rId26"/>
+                    <a:stretch>
+                      <a:fillRect/>
+                    </a:stretch>
+                  </pic:blipFill>
+                  <pic:spPr>
+                    <a:xfrm>
+                      <a:off x="0" y="0"/>
+                      <a:ext cx="5943600" cy="2770505"/>
+                    </a:xfrm>
+                    <a:prstGeom prst="rect">
+                      <a:avLst/>
+                    </a:prstGeom>
+                  </pic:spPr>
+                </pic:pic>
+              </a:graphicData>
+            </a:graphic>
+          </wp:inline>
+        </w:drawing>
+      </w:r>
+    </w:p>
+    <w:p>
+      <w:r>
+        <w:rPr>
+          <w:b/>
+          <w:bCs/>
+        </w:rPr>
+        <w:lastRenderedPageBreak/>
+        <w:t>Mymedia page</w:t>
+      </w:r>
+    </w:p>
+    <w:p>
+      <w:r>
+        <w:rPr>
+          <w:noProof/>
+        </w:rPr>
+        <w:drawing>
+          <wp:inline distT="0" distB="0" distL="0" distR="0" wp14:anchorId="584937CB" wp14:editId="09097775">
+            <wp:extent cx="5943600" cy="3023235"/>
+            <wp:effectExtent l="0" t="0" r="0" b="5715"/>
+            <wp:docPr id="26" name="Picture 26"/>
+            <wp:cNvGraphicFramePr>
+              <a:graphicFrameLocks xmlns:a="http://schemas.openxmlformats.org/drawingml/2006/main" noChangeAspect="1"/>
+            </wp:cNvGraphicFramePr>
+            <a:graphic xmlns:a="http://schemas.openxmlformats.org/drawingml/2006/main">
+              <a:graphicData uri="http://schemas.openxmlformats.org/drawingml/2006/picture">
+                <pic:pic xmlns:pic="http://schemas.openxmlformats.org/drawingml/2006/picture">
+                  <pic:nvPicPr>
+                    <pic:cNvPr id="1" name=""/>
+                    <pic:cNvPicPr/>
+                  </pic:nvPicPr>
+                  <pic:blipFill>
+                    <a:blip r:embed="rId27"/>
+                    <a:stretch>
+                      <a:fillRect/>
+                    </a:stretch>
+                  </pic:blipFill>
+                  <pic:spPr>
+                    <a:xfrm>
+                      <a:off x="0" y="0"/>
+                      <a:ext cx="5943600" cy="3023235"/>
+                    </a:xfrm>
+                    <a:prstGeom prst="rect">
+                      <a:avLst/>
+                    </a:prstGeom>
+                  </pic:spPr>
+                </pic:pic>
+              </a:graphicData>
+            </a:graphic>
+          </wp:inline>
+        </w:drawing>
+      </w:r>
+    </w:p>
+    <w:p/>
+    <w:p>
+      <w:r>
+        <w:rPr>
+          <w:b/>
+          <w:bCs/>
+        </w:rPr>
+        <w:t>Individual Media Details</w:t>
+      </w:r>
+    </w:p>
+    <w:p>
+      <w:r>
+        <w:rPr>
+          <w:noProof/>
+        </w:rPr>
+        <w:drawing>
+          <wp:inline distT="0" distB="0" distL="0" distR="0" wp14:anchorId="1B63836D" wp14:editId="311AC2B9">
+            <wp:extent cx="5943600" cy="2926715"/>
+            <wp:effectExtent l="0" t="0" r="0" b="6985"/>
+            <wp:docPr id="27" name="Picture 27"/>
+            <wp:cNvGraphicFramePr>
+              <a:graphicFrameLocks xmlns:a="http://schemas.openxmlformats.org/drawingml/2006/main" noChangeAspect="1"/>
+            </wp:cNvGraphicFramePr>
+            <a:graphic xmlns:a="http://schemas.openxmlformats.org/drawingml/2006/main">
+              <a:graphicData uri="http://schemas.openxmlformats.org/drawingml/2006/picture">
+                <pic:pic xmlns:pic="http://schemas.openxmlformats.org/drawingml/2006/picture">
+                  <pic:nvPicPr>
+                    <pic:cNvPr id="1" name=""/>
+                    <pic:cNvPicPr/>
+                  </pic:nvPicPr>
+                  <pic:blipFill>
+                    <a:blip r:embed="rId28"/>
+                    <a:stretch>
+                      <a:fillRect/>
+                    </a:stretch>
+                  </pic:blipFill>
+                  <pic:spPr>
+                    <a:xfrm>
+                      <a:off x="0" y="0"/>
+                      <a:ext cx="5943600" cy="2926715"/>
                     </a:xfrm>
                     <a:prstGeom prst="rect">
                       <a:avLst/>

</xml_diff>